<commit_message>
fix class diagram in add
</commit_message>
<xml_diff>
--- a/docs/add.docx
+++ b/docs/add.docx
@@ -7,6 +7,7 @@
         <w:pStyle w:val="BodyText"/>
         <w:rPr>
           <w:rFonts w:ascii="Times New Roman"/>
+          <w:lang w:bidi="he-IL"/>
         </w:rPr>
       </w:pPr>
     </w:p>
@@ -464,6 +465,12 @@
     </w:p>
     <w:sdt>
       <w:sdtPr>
+        <w:rPr>
+          <w:rFonts w:ascii="Calibri" w:eastAsia="Calibri" w:hAnsi="Calibri" w:cs="Calibri"/>
+          <w:color w:val="auto"/>
+          <w:sz w:val="22"/>
+          <w:szCs w:val="22"/>
+        </w:rPr>
         <w:id w:val="2027741320"/>
         <w:docPartObj>
           <w:docPartGallery w:val="Table of Contents"/>
@@ -472,13 +479,9 @@
       </w:sdtPr>
       <w:sdtEndPr>
         <w:rPr>
-          <w:rFonts w:ascii="Calibri" w:eastAsia="Calibri" w:hAnsi="Calibri" w:cs="Calibri"/>
           <w:b/>
           <w:bCs/>
           <w:noProof/>
-          <w:color w:val="auto"/>
-          <w:sz w:val="22"/>
-          <w:szCs w:val="22"/>
         </w:rPr>
       </w:sdtEndPr>
       <w:sdtContent>
@@ -7023,7 +7026,7 @@
           <w:sz w:val="26"/>
         </w:rPr>
         <w:drawing>
-          <wp:inline distT="0" distB="0" distL="0" distR="0" wp14:anchorId="5E3161BC" wp14:editId="05E26B66">
+          <wp:inline distT="0" distB="0" distL="0" distR="0" wp14:anchorId="5E3161BC" wp14:editId="1BE70F80">
             <wp:extent cx="5588000" cy="6247130"/>
             <wp:effectExtent l="0" t="0" r="0" b="1270"/>
             <wp:docPr id="676449419" name="Picture 1"/>
@@ -7034,7 +7037,7 @@
               <a:graphicData uri="http://schemas.openxmlformats.org/drawingml/2006/picture">
                 <pic:pic xmlns:pic="http://schemas.openxmlformats.org/drawingml/2006/picture">
                   <pic:nvPicPr>
-                    <pic:cNvPr id="676449419" name=""/>
+                    <pic:cNvPr id="676449419" name="Picture 1"/>
                     <pic:cNvPicPr/>
                   </pic:nvPicPr>
                   <pic:blipFill>
@@ -7933,22 +7936,28 @@
       <w:r>
         <w:rPr>
           <w:noProof/>
-          <w:sz w:val="27"/>
-          <w:lang w:bidi="he-IL"/>
         </w:rPr>
         <w:drawing>
-          <wp:anchor distT="0" distB="0" distL="114300" distR="114300" simplePos="0" relativeHeight="251648512" behindDoc="0" locked="0" layoutInCell="1" allowOverlap="1" wp14:anchorId="53012C76" wp14:editId="6E05637F">
+          <wp:anchor distT="0" distB="0" distL="114300" distR="114300" simplePos="0" relativeHeight="251658240" behindDoc="1" locked="0" layoutInCell="1" allowOverlap="1" wp14:anchorId="1AE262F9" wp14:editId="4052C1F5">
             <wp:simplePos x="0" y="0"/>
             <wp:positionH relativeFrom="column">
-              <wp:posOffset>-737122</wp:posOffset>
+              <wp:posOffset>-778510</wp:posOffset>
             </wp:positionH>
             <wp:positionV relativeFrom="paragraph">
-              <wp:posOffset>187951</wp:posOffset>
+              <wp:posOffset>170180</wp:posOffset>
             </wp:positionV>
-            <wp:extent cx="7070652" cy="5745708"/>
-            <wp:effectExtent l="0" t="0" r="0" b="7620"/>
-            <wp:wrapNone/>
-            <wp:docPr id="110098867" name="Picture 1"/>
+            <wp:extent cx="7132320" cy="6096000"/>
+            <wp:effectExtent l="0" t="0" r="0" b="0"/>
+            <wp:wrapTight wrapText="bothSides">
+              <wp:wrapPolygon edited="0">
+                <wp:start x="0" y="0"/>
+                <wp:lineTo x="0" y="21533"/>
+                <wp:lineTo x="21519" y="21533"/>
+                <wp:lineTo x="21519" y="0"/>
+                <wp:lineTo x="0" y="0"/>
+              </wp:wrapPolygon>
+            </wp:wrapTight>
+            <wp:docPr id="907055472" name="Picture 1" descr="A diagram of a company&#10;&#10;Description automatically generated"/>
             <wp:cNvGraphicFramePr>
               <a:graphicFrameLocks xmlns:a="http://schemas.openxmlformats.org/drawingml/2006/main" noChangeAspect="1"/>
             </wp:cNvGraphicFramePr>
@@ -7956,8 +7965,10 @@
               <a:graphicData uri="http://schemas.openxmlformats.org/drawingml/2006/picture">
                 <pic:pic xmlns:pic="http://schemas.openxmlformats.org/drawingml/2006/picture">
                   <pic:nvPicPr>
-                    <pic:cNvPr id="110098867" name=""/>
-                    <pic:cNvPicPr/>
+                    <pic:cNvPr id="907055472" name="Picture 1" descr="A diagram of a company&#10;&#10;Description automatically generated"/>
+                    <pic:cNvPicPr>
+                      <a:picLocks noChangeAspect="1" noChangeArrowheads="1"/>
+                    </pic:cNvPicPr>
                   </pic:nvPicPr>
                   <pic:blipFill>
                     <a:blip r:embed="rId16">
@@ -7967,26 +7978,31 @@
                         </a:ext>
                       </a:extLst>
                     </a:blip>
+                    <a:srcRect/>
                     <a:stretch>
                       <a:fillRect/>
                     </a:stretch>
                   </pic:blipFill>
-                  <pic:spPr>
+                  <pic:spPr bwMode="auto">
                     <a:xfrm>
                       <a:off x="0" y="0"/>
-                      <a:ext cx="7070652" cy="5745708"/>
+                      <a:ext cx="7132320" cy="6096000"/>
                     </a:xfrm>
                     <a:prstGeom prst="rect">
                       <a:avLst/>
                     </a:prstGeom>
+                    <a:noFill/>
+                    <a:ln>
+                      <a:noFill/>
+                    </a:ln>
                   </pic:spPr>
                 </pic:pic>
               </a:graphicData>
             </a:graphic>
-            <wp14:sizeRelH relativeFrom="page">
+            <wp14:sizeRelH relativeFrom="margin">
               <wp14:pctWidth>0</wp14:pctWidth>
             </wp14:sizeRelH>
-            <wp14:sizeRelV relativeFrom="page">
+            <wp14:sizeRelV relativeFrom="margin">
               <wp14:pctHeight>0</wp14:pctHeight>
             </wp14:sizeRelV>
           </wp:anchor>
@@ -8007,468 +8023,23 @@
     </w:p>
     <w:p>
       <w:pPr>
-        <w:pStyle w:val="BodyText"/>
-        <w:spacing w:before="8"/>
-        <w:jc w:val="center"/>
-        <w:rPr>
-          <w:sz w:val="27"/>
-          <w:rtl/>
-          <w:lang w:bidi="he-IL"/>
-        </w:rPr>
-      </w:pPr>
-    </w:p>
-    <w:p>
-      <w:pPr>
-        <w:pStyle w:val="BodyText"/>
-        <w:spacing w:before="8"/>
-        <w:jc w:val="center"/>
-        <w:rPr>
-          <w:sz w:val="27"/>
-          <w:rtl/>
-          <w:lang w:bidi="he-IL"/>
-        </w:rPr>
-      </w:pPr>
-    </w:p>
-    <w:p>
-      <w:pPr>
-        <w:pStyle w:val="BodyText"/>
-        <w:spacing w:before="8"/>
-        <w:jc w:val="center"/>
-        <w:rPr>
-          <w:sz w:val="27"/>
-          <w:rtl/>
-          <w:lang w:bidi="he-IL"/>
-        </w:rPr>
-      </w:pPr>
-    </w:p>
-    <w:p>
-      <w:pPr>
-        <w:pStyle w:val="BodyText"/>
-        <w:spacing w:before="8"/>
-        <w:jc w:val="center"/>
-        <w:rPr>
-          <w:sz w:val="27"/>
-          <w:rtl/>
-          <w:lang w:bidi="he-IL"/>
-        </w:rPr>
-      </w:pPr>
-    </w:p>
-    <w:p>
-      <w:pPr>
-        <w:pStyle w:val="BodyText"/>
-        <w:spacing w:before="8"/>
-        <w:jc w:val="center"/>
-        <w:rPr>
-          <w:sz w:val="27"/>
-          <w:rtl/>
-          <w:lang w:bidi="he-IL"/>
-        </w:rPr>
-      </w:pPr>
-    </w:p>
-    <w:p>
-      <w:pPr>
-        <w:pStyle w:val="BodyText"/>
-        <w:spacing w:before="8"/>
-        <w:jc w:val="center"/>
-        <w:rPr>
-          <w:sz w:val="27"/>
-          <w:rtl/>
-          <w:lang w:bidi="he-IL"/>
-        </w:rPr>
-      </w:pPr>
-    </w:p>
-    <w:p>
-      <w:pPr>
-        <w:pStyle w:val="BodyText"/>
-        <w:spacing w:before="8"/>
-        <w:jc w:val="center"/>
-        <w:rPr>
-          <w:sz w:val="27"/>
-          <w:rtl/>
-          <w:lang w:bidi="he-IL"/>
-        </w:rPr>
-      </w:pPr>
-    </w:p>
-    <w:p>
-      <w:pPr>
-        <w:pStyle w:val="BodyText"/>
-        <w:spacing w:before="8"/>
-        <w:jc w:val="center"/>
-        <w:rPr>
-          <w:sz w:val="27"/>
-          <w:rtl/>
-          <w:lang w:bidi="he-IL"/>
-        </w:rPr>
-      </w:pPr>
-    </w:p>
-    <w:p>
-      <w:pPr>
-        <w:pStyle w:val="BodyText"/>
-        <w:spacing w:before="8"/>
-        <w:jc w:val="center"/>
-        <w:rPr>
-          <w:sz w:val="27"/>
-          <w:rtl/>
-          <w:lang w:bidi="he-IL"/>
-        </w:rPr>
-      </w:pPr>
-    </w:p>
-    <w:p>
-      <w:pPr>
-        <w:pStyle w:val="BodyText"/>
-        <w:spacing w:before="8"/>
-        <w:jc w:val="center"/>
-        <w:rPr>
-          <w:sz w:val="27"/>
-          <w:rtl/>
-          <w:lang w:bidi="he-IL"/>
-        </w:rPr>
-      </w:pPr>
-    </w:p>
-    <w:p>
-      <w:pPr>
-        <w:pStyle w:val="BodyText"/>
-        <w:spacing w:before="8"/>
-        <w:jc w:val="center"/>
-        <w:rPr>
-          <w:sz w:val="27"/>
-          <w:rtl/>
-          <w:lang w:bidi="he-IL"/>
-        </w:rPr>
-      </w:pPr>
-    </w:p>
-    <w:p>
-      <w:pPr>
-        <w:pStyle w:val="BodyText"/>
-        <w:spacing w:before="8"/>
-        <w:jc w:val="center"/>
-        <w:rPr>
-          <w:sz w:val="27"/>
-          <w:rtl/>
-          <w:lang w:bidi="he-IL"/>
-        </w:rPr>
-      </w:pPr>
-    </w:p>
-    <w:p>
-      <w:pPr>
-        <w:pStyle w:val="BodyText"/>
-        <w:spacing w:before="8"/>
-        <w:jc w:val="center"/>
-        <w:rPr>
-          <w:sz w:val="27"/>
-          <w:rtl/>
-          <w:lang w:bidi="he-IL"/>
-        </w:rPr>
-      </w:pPr>
-    </w:p>
-    <w:p>
-      <w:pPr>
-        <w:pStyle w:val="BodyText"/>
-        <w:spacing w:before="8"/>
-        <w:jc w:val="center"/>
-        <w:rPr>
-          <w:sz w:val="27"/>
-          <w:rtl/>
-          <w:lang w:bidi="he-IL"/>
-        </w:rPr>
-      </w:pPr>
-    </w:p>
-    <w:p>
-      <w:pPr>
-        <w:pStyle w:val="BodyText"/>
-        <w:spacing w:before="8"/>
-        <w:jc w:val="center"/>
-        <w:rPr>
-          <w:sz w:val="27"/>
-          <w:rtl/>
-          <w:lang w:bidi="he-IL"/>
-        </w:rPr>
-      </w:pPr>
-    </w:p>
-    <w:p>
-      <w:pPr>
-        <w:pStyle w:val="BodyText"/>
-        <w:spacing w:before="8"/>
-        <w:jc w:val="center"/>
-        <w:rPr>
-          <w:sz w:val="27"/>
-          <w:rtl/>
-          <w:lang w:bidi="he-IL"/>
-        </w:rPr>
-      </w:pPr>
-    </w:p>
-    <w:p>
-      <w:pPr>
-        <w:pStyle w:val="BodyText"/>
-        <w:spacing w:before="8"/>
-        <w:jc w:val="center"/>
-        <w:rPr>
-          <w:sz w:val="27"/>
-          <w:rtl/>
-          <w:lang w:bidi="he-IL"/>
-        </w:rPr>
-      </w:pPr>
-    </w:p>
-    <w:p>
-      <w:pPr>
-        <w:pStyle w:val="BodyText"/>
-        <w:spacing w:before="8"/>
-        <w:jc w:val="center"/>
-        <w:rPr>
-          <w:sz w:val="27"/>
-          <w:rtl/>
-          <w:lang w:bidi="he-IL"/>
-        </w:rPr>
-      </w:pPr>
-    </w:p>
-    <w:p>
-      <w:pPr>
-        <w:pStyle w:val="BodyText"/>
-        <w:spacing w:before="8"/>
-        <w:jc w:val="center"/>
-        <w:rPr>
-          <w:sz w:val="27"/>
-          <w:rtl/>
-          <w:lang w:bidi="he-IL"/>
-        </w:rPr>
-      </w:pPr>
-    </w:p>
-    <w:p>
-      <w:pPr>
-        <w:pStyle w:val="BodyText"/>
-        <w:spacing w:before="8"/>
-        <w:jc w:val="center"/>
-        <w:rPr>
-          <w:sz w:val="27"/>
-          <w:rtl/>
-          <w:lang w:bidi="he-IL"/>
-        </w:rPr>
-      </w:pPr>
-    </w:p>
-    <w:p>
-      <w:pPr>
-        <w:pStyle w:val="BodyText"/>
-        <w:spacing w:before="8"/>
-        <w:jc w:val="center"/>
-        <w:rPr>
-          <w:sz w:val="27"/>
-          <w:rtl/>
-          <w:lang w:bidi="he-IL"/>
-        </w:rPr>
-      </w:pPr>
-    </w:p>
-    <w:p>
-      <w:pPr>
-        <w:pStyle w:val="BodyText"/>
-        <w:spacing w:before="8"/>
-        <w:jc w:val="center"/>
-        <w:rPr>
-          <w:sz w:val="27"/>
-          <w:rtl/>
-          <w:lang w:bidi="he-IL"/>
-        </w:rPr>
-      </w:pPr>
-    </w:p>
-    <w:p>
-      <w:pPr>
-        <w:pStyle w:val="BodyText"/>
-        <w:spacing w:before="8"/>
-        <w:jc w:val="center"/>
-        <w:rPr>
-          <w:sz w:val="27"/>
-          <w:rtl/>
-          <w:lang w:bidi="he-IL"/>
-        </w:rPr>
-      </w:pPr>
-    </w:p>
-    <w:p>
-      <w:pPr>
-        <w:pStyle w:val="BodyText"/>
-        <w:spacing w:before="8"/>
-        <w:jc w:val="center"/>
-        <w:rPr>
-          <w:sz w:val="27"/>
-          <w:rtl/>
-          <w:lang w:bidi="he-IL"/>
-        </w:rPr>
-      </w:pPr>
-    </w:p>
-    <w:p>
-      <w:pPr>
-        <w:pStyle w:val="BodyText"/>
-        <w:spacing w:before="8"/>
-        <w:jc w:val="center"/>
-        <w:rPr>
-          <w:sz w:val="27"/>
-          <w:rtl/>
-          <w:lang w:bidi="he-IL"/>
-        </w:rPr>
-      </w:pPr>
-    </w:p>
-    <w:p>
-      <w:pPr>
-        <w:pStyle w:val="BodyText"/>
-        <w:spacing w:before="8"/>
-        <w:jc w:val="center"/>
-        <w:rPr>
-          <w:sz w:val="27"/>
-          <w:rtl/>
-          <w:lang w:bidi="he-IL"/>
-        </w:rPr>
-      </w:pPr>
-    </w:p>
-    <w:p>
-      <w:pPr>
-        <w:pStyle w:val="BodyText"/>
-        <w:spacing w:before="8"/>
-        <w:jc w:val="center"/>
-        <w:rPr>
-          <w:sz w:val="27"/>
-          <w:rtl/>
-          <w:lang w:bidi="he-IL"/>
-        </w:rPr>
-      </w:pPr>
-    </w:p>
-    <w:p>
-      <w:pPr>
-        <w:pStyle w:val="BodyText"/>
-        <w:spacing w:before="8"/>
-        <w:jc w:val="center"/>
-        <w:rPr>
-          <w:sz w:val="27"/>
-          <w:rtl/>
-          <w:lang w:bidi="he-IL"/>
-        </w:rPr>
-      </w:pPr>
-    </w:p>
-    <w:p>
-      <w:pPr>
-        <w:pStyle w:val="BodyText"/>
-        <w:spacing w:before="8"/>
-        <w:jc w:val="center"/>
-        <w:rPr>
-          <w:sz w:val="27"/>
-          <w:rtl/>
-          <w:lang w:bidi="he-IL"/>
-        </w:rPr>
-      </w:pPr>
-    </w:p>
-    <w:p>
-      <w:pPr>
-        <w:pStyle w:val="BodyText"/>
-        <w:spacing w:before="8"/>
-        <w:jc w:val="center"/>
-        <w:rPr>
-          <w:sz w:val="27"/>
-          <w:rtl/>
-          <w:lang w:bidi="he-IL"/>
-        </w:rPr>
-      </w:pPr>
-    </w:p>
-    <w:p>
-      <w:pPr>
-        <w:pStyle w:val="BodyText"/>
-        <w:spacing w:before="8"/>
-        <w:jc w:val="center"/>
-        <w:rPr>
-          <w:sz w:val="27"/>
-          <w:rtl/>
-          <w:lang w:bidi="he-IL"/>
-        </w:rPr>
-      </w:pPr>
-    </w:p>
-    <w:p>
-      <w:pPr>
-        <w:pStyle w:val="BodyText"/>
-        <w:spacing w:before="8"/>
-        <w:jc w:val="center"/>
-        <w:rPr>
-          <w:sz w:val="27"/>
-          <w:rtl/>
-          <w:lang w:bidi="he-IL"/>
-        </w:rPr>
-      </w:pPr>
-    </w:p>
-    <w:p>
-      <w:pPr>
-        <w:pStyle w:val="BodyText"/>
-        <w:spacing w:before="8"/>
-        <w:jc w:val="center"/>
-        <w:rPr>
-          <w:sz w:val="27"/>
-          <w:rtl/>
-          <w:lang w:bidi="he-IL"/>
-        </w:rPr>
-      </w:pPr>
-    </w:p>
-    <w:p>
-      <w:pPr>
-        <w:pStyle w:val="BodyText"/>
-        <w:spacing w:before="8"/>
-        <w:jc w:val="center"/>
-        <w:rPr>
-          <w:sz w:val="27"/>
-          <w:rtl/>
-          <w:lang w:bidi="he-IL"/>
-        </w:rPr>
-      </w:pPr>
-    </w:p>
-    <w:p>
-      <w:pPr>
-        <w:pStyle w:val="BodyText"/>
-        <w:spacing w:before="8"/>
-        <w:jc w:val="center"/>
-        <w:rPr>
-          <w:sz w:val="27"/>
-          <w:rtl/>
-          <w:lang w:bidi="he-IL"/>
-        </w:rPr>
-      </w:pPr>
-    </w:p>
-    <w:p>
-      <w:pPr>
-        <w:pStyle w:val="BodyText"/>
-        <w:spacing w:before="8"/>
-        <w:jc w:val="center"/>
-        <w:rPr>
-          <w:sz w:val="27"/>
-          <w:lang w:bidi="he-IL"/>
-        </w:rPr>
-      </w:pPr>
-    </w:p>
-    <w:p>
-      <w:pPr>
-        <w:pStyle w:val="BodyText"/>
-        <w:spacing w:before="8"/>
-        <w:jc w:val="center"/>
-        <w:rPr>
-          <w:sz w:val="27"/>
-          <w:lang w:bidi="he-IL"/>
-        </w:rPr>
-      </w:pPr>
-    </w:p>
-    <w:p>
-      <w:pPr>
-        <w:pStyle w:val="BodyText"/>
-        <w:spacing w:before="8"/>
-        <w:jc w:val="center"/>
-        <w:rPr>
-          <w:sz w:val="27"/>
-          <w:lang w:bidi="he-IL"/>
-        </w:rPr>
-      </w:pPr>
-    </w:p>
-    <w:p>
-      <w:pPr>
-        <w:pStyle w:val="BodyText"/>
-        <w:spacing w:before="8"/>
-        <w:jc w:val="center"/>
-        <w:rPr>
-          <w:sz w:val="27"/>
-          <w:rtl/>
-          <w:lang w:bidi="he-IL"/>
-        </w:rPr>
-      </w:pPr>
+        <w:rPr>
+          <w:b/>
+          <w:bCs/>
+          <w:w w:val="120"/>
+          <w:sz w:val="28"/>
+          <w:szCs w:val="28"/>
+        </w:rPr>
+      </w:pPr>
+      <w:bookmarkStart w:id="23" w:name="Packages"/>
+      <w:bookmarkStart w:id="24" w:name="_Toc160279356"/>
+      <w:bookmarkEnd w:id="23"/>
+      <w:r>
+        <w:rPr>
+          <w:w w:val="120"/>
+        </w:rPr>
+        <w:br w:type="page"/>
+      </w:r>
     </w:p>
     <w:p>
       <w:pPr>
@@ -8482,9 +8053,6 @@
           <w:tab w:val="left" w:pos="1691"/>
         </w:tabs>
       </w:pPr>
-      <w:bookmarkStart w:id="23" w:name="Packages"/>
-      <w:bookmarkStart w:id="24" w:name="_Toc160279356"/>
-      <w:bookmarkEnd w:id="23"/>
       <w:r>
         <w:rPr>
           <w:w w:val="120"/>
@@ -8676,21 +8244,7 @@
           <w:sz w:val="24"/>
           <w:szCs w:val="24"/>
         </w:rPr>
-        <w:t xml:space="preserve">(Contains all the </w:t>
-      </w:r>
-      <w:r>
-        <w:rPr>
-          <w:sz w:val="24"/>
-          <w:szCs w:val="24"/>
-        </w:rPr>
-        <w:t>task</w:t>
-      </w:r>
-      <w:r>
-        <w:rPr>
-          <w:sz w:val="24"/>
-          <w:szCs w:val="24"/>
-        </w:rPr>
-        <w:t xml:space="preserve"> related entities)</w:t>
+        <w:t>(Contains all the task related entities)</w:t>
       </w:r>
     </w:p>
     <w:p>
@@ -8735,21 +8289,7 @@
           <w:sz w:val="24"/>
           <w:szCs w:val="24"/>
         </w:rPr>
-        <w:t xml:space="preserve">(Contains all the </w:t>
-      </w:r>
-      <w:r>
-        <w:rPr>
-          <w:sz w:val="24"/>
-          <w:szCs w:val="24"/>
-        </w:rPr>
-        <w:t>user</w:t>
-      </w:r>
-      <w:r>
-        <w:rPr>
-          <w:sz w:val="24"/>
-          <w:szCs w:val="24"/>
-        </w:rPr>
-        <w:t xml:space="preserve"> related entities)</w:t>
+        <w:t>(Contains all the user related entities)</w:t>
       </w:r>
     </w:p>
     <w:p>
@@ -9101,6 +8641,7 @@
       </w:pPr>
       <w:r>
         <w:rPr>
+          <w:noProof/>
           <w:lang w:bidi="he-IL"/>
         </w:rPr>
         <w:drawing>
@@ -9473,23 +9014,7 @@
           <w:szCs w:val="24"/>
           <w:lang w:bidi="he-IL"/>
         </w:rPr>
-        <w:t xml:space="preserve">The course </w:t>
-      </w:r>
-      <w:r>
-        <w:rPr>
-          <w:sz w:val="24"/>
-          <w:szCs w:val="24"/>
-          <w:lang w:bidi="he-IL"/>
-        </w:rPr>
-        <w:t>dashboard will have all the course functionalities based on user permissions. For example, the TA can go to “Browse questions” to see all the course questions that are in the course database, add a new question to the course database, and ask for a new task from the course manager</w:t>
-      </w:r>
-      <w:r>
-        <w:rPr>
-          <w:sz w:val="24"/>
-          <w:szCs w:val="24"/>
-          <w:lang w:bidi="he-IL"/>
-        </w:rPr>
-        <w:t>.</w:t>
+        <w:t>The course dashboard will have all the course functionalities based on user permissions. For example, the TA can go to “Browse questions” to see all the course questions that are in the course database, add a new question to the course database, and ask for a new task from the course manager.</w:t>
       </w:r>
     </w:p>
     <w:p>
@@ -9563,25 +9088,7 @@
           <w:szCs w:val="28"/>
         </w:rPr>
         <w:lastRenderedPageBreak/>
-        <w:t>Question</w:t>
-      </w:r>
-      <w:r>
-        <w:rPr>
-          <w:b/>
-          <w:bCs/>
-          <w:sz w:val="28"/>
-          <w:szCs w:val="28"/>
-        </w:rPr>
-        <w:t xml:space="preserve"> </w:t>
-      </w:r>
-      <w:r>
-        <w:rPr>
-          <w:b/>
-          <w:bCs/>
-          <w:sz w:val="28"/>
-          <w:szCs w:val="28"/>
-        </w:rPr>
-        <w:t>Page</w:t>
+        <w:t>Question Page</w:t>
       </w:r>
     </w:p>
     <w:p>
@@ -9603,6 +9110,7 @@
       </w:pPr>
       <w:r>
         <w:rPr>
+          <w:noProof/>
           <w:lang w:bidi="he-IL"/>
         </w:rPr>
         <w:drawing>
@@ -9938,39 +9446,7 @@
           <w:szCs w:val="24"/>
           <w:lang w:bidi="he-IL"/>
         </w:rPr>
-        <w:t xml:space="preserve">The </w:t>
-      </w:r>
-      <w:r>
-        <w:rPr>
-          <w:sz w:val="24"/>
-          <w:szCs w:val="24"/>
-          <w:lang w:bidi="he-IL"/>
-        </w:rPr>
-        <w:t>question</w:t>
-      </w:r>
-      <w:r>
-        <w:rPr>
-          <w:sz w:val="24"/>
-          <w:szCs w:val="24"/>
-          <w:lang w:bidi="he-IL"/>
-        </w:rPr>
-        <w:t xml:space="preserve"> </w:t>
-      </w:r>
-      <w:r>
-        <w:rPr>
-          <w:sz w:val="24"/>
-          <w:szCs w:val="24"/>
-          <w:lang w:bidi="he-IL"/>
-        </w:rPr>
-        <w:t>page presents to the user the question itself, the answer, and will let the user choose the option to change the value of the question to be an answer or a distractor (only if the user has the correct permissions)</w:t>
-      </w:r>
-      <w:r>
-        <w:rPr>
-          <w:sz w:val="24"/>
-          <w:szCs w:val="24"/>
-          <w:lang w:bidi="he-IL"/>
-        </w:rPr>
-        <w:t>.</w:t>
+        <w:t>The question page presents to the user the question itself, the answer, and will let the user choose the option to change the value of the question to be an answer or a distractor (only if the user has the correct permissions).</w:t>
       </w:r>
     </w:p>
     <w:p>
@@ -14833,6 +14309,7 @@
   <w:style w:type="character" w:default="1" w:styleId="DefaultParagraphFont">
     <w:name w:val="Default Paragraph Font"/>
     <w:uiPriority w:val="1"/>
+    <w:semiHidden/>
     <w:unhideWhenUsed/>
   </w:style>
   <w:style w:type="table" w:default="1" w:styleId="TableNormal">

</xml_diff>